<commit_message>
lab4: update otchet and jupyter-notebook after nightly calculations
</commit_message>
<xml_diff>
--- a/lab4/Otchet.docx
+++ b/lab4/Otchet.docx
@@ -2634,7 +2634,51 @@
           <w:lang w:eastAsia="ru-RU"/>
           <w14:ligatures w14:val="none"/>
         </w:rPr>
-        <w:t>до сих пор считает)</w:t>
+        <w:t>остальная часть в j</w:t>
+      </w:r>
+      <w:r>
+        <w:rPr>
+          <w:rFonts w:eastAsia="Times New Roman" w:cs="Times New Roman"/>
+          <w:color w:val="000000" w:themeColor="text1"/>
+          <w:kern w:val="0"/>
+          <w:szCs w:val="28"/>
+          <w:lang w:val="en-US" w:eastAsia="ru-RU"/>
+          <w14:ligatures w14:val="none"/>
+        </w:rPr>
+        <w:t>upyter</w:t>
+      </w:r>
+      <w:r>
+        <w:rPr>
+          <w:rFonts w:eastAsia="Times New Roman" w:cs="Times New Roman"/>
+          <w:color w:val="000000" w:themeColor="text1"/>
+          <w:kern w:val="0"/>
+          <w:szCs w:val="28"/>
+          <w:lang w:eastAsia="ru-RU"/>
+          <w14:ligatures w14:val="none"/>
+        </w:rPr>
+        <w:t>-</w:t>
+      </w:r>
+      <w:r>
+        <w:rPr>
+          <w:rFonts w:eastAsia="Times New Roman" w:cs="Times New Roman"/>
+          <w:color w:val="000000" w:themeColor="text1"/>
+          <w:kern w:val="0"/>
+          <w:szCs w:val="28"/>
+          <w:lang w:val="en-US" w:eastAsia="ru-RU"/>
+          <w14:ligatures w14:val="none"/>
+        </w:rPr>
+        <w:t>notebook</w:t>
+      </w:r>
+      <w:r>
+        <w:rPr>
+          <w:rFonts w:eastAsia="Times New Roman" w:cs="Times New Roman"/>
+          <w:color w:val="000000" w:themeColor="text1"/>
+          <w:kern w:val="0"/>
+          <w:szCs w:val="28"/>
+          <w:lang w:eastAsia="ru-RU"/>
+          <w14:ligatures w14:val="none"/>
+        </w:rPr>
+        <w:t>)</w:t>
       </w:r>
     </w:p>
     <w:p>
@@ -2665,10 +2709,10 @@
           <w:szCs w:val="28"/>
         </w:rPr>
         <w:drawing>
-          <wp:inline distT="0" distB="0" distL="0" distR="0" wp14:anchorId="6F3B4AC7" wp14:editId="50B094E0">
-            <wp:extent cx="5600700" cy="1727200"/>
-            <wp:effectExtent l="0" t="0" r="0" b="0"/>
-            <wp:docPr id="1196657606" name="Рисунок 1"/>
+          <wp:inline distT="0" distB="0" distL="0" distR="0" wp14:anchorId="11686460" wp14:editId="6386EE4A">
+            <wp:extent cx="5940425" cy="3097530"/>
+            <wp:effectExtent l="0" t="0" r="3175" b="1270"/>
+            <wp:docPr id="1461435701" name="Рисунок 1"/>
             <wp:cNvGraphicFramePr>
               <a:graphicFrameLocks xmlns:a="http://schemas.openxmlformats.org/drawingml/2006/main" noChangeAspect="1"/>
             </wp:cNvGraphicFramePr>
@@ -2676,7 +2720,7 @@
               <a:graphicData uri="http://schemas.openxmlformats.org/drawingml/2006/picture">
                 <pic:pic xmlns:pic="http://schemas.openxmlformats.org/drawingml/2006/picture">
                   <pic:nvPicPr>
-                    <pic:cNvPr id="1196657606" name=""/>
+                    <pic:cNvPr id="1461435701" name=""/>
                     <pic:cNvPicPr/>
                   </pic:nvPicPr>
                   <pic:blipFill>
@@ -2688,7 +2732,7 @@
                   <pic:spPr>
                     <a:xfrm>
                       <a:off x="0" y="0"/>
-                      <a:ext cx="5600700" cy="1727200"/>
+                      <a:ext cx="5940425" cy="3097530"/>
                     </a:xfrm>
                     <a:prstGeom prst="rect">
                       <a:avLst/>
@@ -2700,6 +2744,67 @@
           </wp:inline>
         </w:drawing>
       </w:r>
+      <w:r>
+        <w:drawing>
+          <wp:inline distT="0" distB="0" distL="0" distR="0" wp14:anchorId="301CC757" wp14:editId="5B182F1E">
+            <wp:extent cx="12700" cy="25400"/>
+            <wp:effectExtent l="0" t="0" r="0" b="0"/>
+            <wp:docPr id="236332973" name="Рисунок 1"/>
+            <wp:cNvGraphicFramePr>
+              <a:graphicFrameLocks xmlns:a="http://schemas.openxmlformats.org/drawingml/2006/main" noChangeAspect="1"/>
+            </wp:cNvGraphicFramePr>
+            <a:graphic xmlns:a="http://schemas.openxmlformats.org/drawingml/2006/main">
+              <a:graphicData uri="http://schemas.openxmlformats.org/drawingml/2006/picture">
+                <pic:pic xmlns:pic="http://schemas.openxmlformats.org/drawingml/2006/picture">
+                  <pic:nvPicPr>
+                    <pic:cNvPr id="236332973" name=""/>
+                    <pic:cNvPicPr/>
+                  </pic:nvPicPr>
+                  <pic:blipFill>
+                    <a:blip r:embed="rId23"/>
+                    <a:stretch>
+                      <a:fillRect/>
+                    </a:stretch>
+                  </pic:blipFill>
+                  <pic:spPr>
+                    <a:xfrm>
+                      <a:off x="0" y="0"/>
+                      <a:ext cx="12700" cy="25400"/>
+                    </a:xfrm>
+                    <a:prstGeom prst="rect">
+                      <a:avLst/>
+                    </a:prstGeom>
+                  </pic:spPr>
+                </pic:pic>
+              </a:graphicData>
+            </a:graphic>
+          </wp:inline>
+        </w:drawing>
+      </w:r>
+    </w:p>
+    <w:p>
+      <w:pPr>
+        <w:spacing w:line="240" w:lineRule="auto"/>
+        <w:ind w:firstLine="0"/>
+        <w:jc w:val="left"/>
+        <w:rPr>
+          <w:rFonts w:cs="Times New Roman"/>
+          <w:color w:val="000000" w:themeColor="text1"/>
+          <w:szCs w:val="28"/>
+        </w:rPr>
+      </w:pPr>
+    </w:p>
+    <w:p>
+      <w:pPr>
+        <w:spacing w:line="240" w:lineRule="auto"/>
+        <w:ind w:firstLine="0"/>
+        <w:jc w:val="left"/>
+        <w:rPr>
+          <w:rFonts w:cs="Times New Roman"/>
+          <w:color w:val="000000" w:themeColor="text1"/>
+          <w:szCs w:val="28"/>
+        </w:rPr>
+      </w:pPr>
       <w:r>
         <w:rPr>
           <w:rFonts w:cs="Times New Roman"/>
@@ -3011,6 +3116,32 @@
 
 <file path=word/numbering.xml><?xml version="1.0" encoding="utf-8"?>
 <w:numbering xmlns:wpc="http://schemas.microsoft.com/office/word/2010/wordprocessingCanvas" xmlns:cx="http://schemas.microsoft.com/office/drawing/2014/chartex" xmlns:cx1="http://schemas.microsoft.com/office/drawing/2015/9/8/chartex" xmlns:cx2="http://schemas.microsoft.com/office/drawing/2015/10/21/chartex" xmlns:cx3="http://schemas.microsoft.com/office/drawing/2016/5/9/chartex" xmlns:cx4="http://schemas.microsoft.com/office/drawing/2016/5/10/chartex" xmlns:cx5="http://schemas.microsoft.com/office/drawing/2016/5/11/chartex" xmlns:cx6="http://schemas.microsoft.com/office/drawing/2016/5/12/chartex" xmlns:cx7="http://schemas.microsoft.com/office/drawing/2016/5/13/chartex" xmlns:cx8="http://schemas.microsoft.com/office/drawing/2016/5/14/chartex" xmlns:mc="http://schemas.openxmlformats.org/markup-compatibility/2006" xmlns:aink="http://schemas.microsoft.com/office/drawing/2016/ink" xmlns:am3d="http://schemas.microsoft.com/office/drawing/2017/model3d" xmlns:o="urn:schemas-microsoft-com:office:office" xmlns:oel="http://schemas.microsoft.com/office/2019/extlst" xmlns:r="http://schemas.openxmlformats.org/officeDocument/2006/relationships" xmlns:m="http://schemas.openxmlformats.org/officeDocument/2006/math" xmlns:v="urn:schemas-microsoft-com:vml" xmlns:wp14="http://schemas.microsoft.com/office/word/2010/wordprocessingDrawing" xmlns:wp="http://schemas.openxmlformats.org/drawingml/2006/wordprocessingDrawing" xmlns:w10="urn:schemas-microsoft-com:office:word" xmlns:w="http://schemas.openxmlformats.org/wordprocessingml/2006/main" xmlns:w14="http://schemas.microsoft.com/office/word/2010/wordml" xmlns:w15="http://schemas.microsoft.com/office/word/2012/wordml" xmlns:w16cex="http://schemas.microsoft.com/office/word/2018/wordml/cex" xmlns:w16cid="http://schemas.microsoft.com/office/word/2016/wordml/cid" xmlns:w16="http://schemas.microsoft.com/office/word/2018/wordml" xmlns:w16sdtdh="http://schemas.microsoft.com/office/word/2020/wordml/sdtdatahash" xmlns:w16se="http://schemas.microsoft.com/office/word/2015/wordml/symex" xmlns:wpg="http://schemas.microsoft.com/office/word/2010/wordprocessingGroup" xmlns:wpi="http://schemas.microsoft.com/office/word/2010/wordprocessingInk" xmlns:wne="http://schemas.microsoft.com/office/word/2006/wordml" xmlns:wps="http://schemas.microsoft.com/office/word/2010/wordprocessingShape" mc:Ignorable="w14 w15 w16se w16cid w16 w16cex w16sdtdh wp14">
+  <w:numPicBullet w:numPicBulletId="0">
+    <w:pict>
+      <v:shapetype id="_x0000_t75" coordsize="21600,21600" o:spt="75" o:preferrelative="t" path="m@4@5l@4@11@9@11@9@5xe" filled="f" stroked="f">
+        <v:stroke joinstyle="miter"/>
+        <v:formulas>
+          <v:f eqn="if lineDrawn pixelLineWidth 0"/>
+          <v:f eqn="sum @0 1 0"/>
+          <v:f eqn="sum 0 0 @1"/>
+          <v:f eqn="prod @2 1 2"/>
+          <v:f eqn="prod @3 21600 pixelWidth"/>
+          <v:f eqn="prod @3 21600 pixelHeight"/>
+          <v:f eqn="sum @0 0 1"/>
+          <v:f eqn="prod @6 1 2"/>
+          <v:f eqn="prod @7 21600 pixelWidth"/>
+          <v:f eqn="sum @8 21600 0"/>
+          <v:f eqn="prod @7 21600 pixelHeight"/>
+          <v:f eqn="sum @10 21600 0"/>
+        </v:formulas>
+        <v:path o:extrusionok="f" gradientshapeok="t" o:connecttype="rect"/>
+        <o:lock v:ext="edit" aspectratio="t"/>
+      </v:shapetype>
+      <v:shape id="_x0000_i1031" type="#_x0000_t75" style="width:2pt;height:4pt;visibility:visible;mso-wrap-style:square" o:bullet="t">
+        <v:imagedata r:id="rId1" o:title=""/>
+      </v:shape>
+    </w:pict>
+  </w:numPicBullet>
   <w:abstractNum w:abstractNumId="0" w15:restartNumberingAfterBreak="0">
     <w:nsid w:val="013331FE"/>
     <w:multiLevelType w:val="hybridMultilevel"/>
@@ -4005,6 +4136,147 @@
     </w:lvl>
   </w:abstractNum>
   <w:abstractNum w:abstractNumId="9" w15:restartNumberingAfterBreak="0">
+    <w:nsid w:val="3C83236D"/>
+    <w:multiLevelType w:val="hybridMultilevel"/>
+    <w:tmpl w:val="9750453C"/>
+    <w:lvl w:ilvl="0" w:tplc="9D0E8EF0">
+      <w:start w:val="1"/>
+      <w:numFmt w:val="bullet"/>
+      <w:lvlText w:val=""/>
+      <w:lvlPicBulletId w:val="0"/>
+      <w:lvlJc w:val="left"/>
+      <w:pPr>
+        <w:tabs>
+          <w:tab w:val="num" w:pos="720"/>
+        </w:tabs>
+        <w:ind w:left="720" w:hanging="360"/>
+      </w:pPr>
+      <w:rPr>
+        <w:rFonts w:ascii="Symbol" w:hAnsi="Symbol" w:hint="default"/>
+      </w:rPr>
+    </w:lvl>
+    <w:lvl w:ilvl="1" w:tplc="1002782C" w:tentative="1">
+      <w:start w:val="1"/>
+      <w:numFmt w:val="bullet"/>
+      <w:lvlText w:val=""/>
+      <w:lvlJc w:val="left"/>
+      <w:pPr>
+        <w:tabs>
+          <w:tab w:val="num" w:pos="1440"/>
+        </w:tabs>
+        <w:ind w:left="1440" w:hanging="360"/>
+      </w:pPr>
+      <w:rPr>
+        <w:rFonts w:ascii="Symbol" w:hAnsi="Symbol" w:hint="default"/>
+      </w:rPr>
+    </w:lvl>
+    <w:lvl w:ilvl="2" w:tplc="B2B4138A" w:tentative="1">
+      <w:start w:val="1"/>
+      <w:numFmt w:val="bullet"/>
+      <w:lvlText w:val=""/>
+      <w:lvlJc w:val="left"/>
+      <w:pPr>
+        <w:tabs>
+          <w:tab w:val="num" w:pos="2160"/>
+        </w:tabs>
+        <w:ind w:left="2160" w:hanging="360"/>
+      </w:pPr>
+      <w:rPr>
+        <w:rFonts w:ascii="Symbol" w:hAnsi="Symbol" w:hint="default"/>
+      </w:rPr>
+    </w:lvl>
+    <w:lvl w:ilvl="3" w:tplc="028CF280" w:tentative="1">
+      <w:start w:val="1"/>
+      <w:numFmt w:val="bullet"/>
+      <w:lvlText w:val=""/>
+      <w:lvlJc w:val="left"/>
+      <w:pPr>
+        <w:tabs>
+          <w:tab w:val="num" w:pos="2880"/>
+        </w:tabs>
+        <w:ind w:left="2880" w:hanging="360"/>
+      </w:pPr>
+      <w:rPr>
+        <w:rFonts w:ascii="Symbol" w:hAnsi="Symbol" w:hint="default"/>
+      </w:rPr>
+    </w:lvl>
+    <w:lvl w:ilvl="4" w:tplc="B9B85D46" w:tentative="1">
+      <w:start w:val="1"/>
+      <w:numFmt w:val="bullet"/>
+      <w:lvlText w:val=""/>
+      <w:lvlJc w:val="left"/>
+      <w:pPr>
+        <w:tabs>
+          <w:tab w:val="num" w:pos="3600"/>
+        </w:tabs>
+        <w:ind w:left="3600" w:hanging="360"/>
+      </w:pPr>
+      <w:rPr>
+        <w:rFonts w:ascii="Symbol" w:hAnsi="Symbol" w:hint="default"/>
+      </w:rPr>
+    </w:lvl>
+    <w:lvl w:ilvl="5" w:tplc="D416E9B2" w:tentative="1">
+      <w:start w:val="1"/>
+      <w:numFmt w:val="bullet"/>
+      <w:lvlText w:val=""/>
+      <w:lvlJc w:val="left"/>
+      <w:pPr>
+        <w:tabs>
+          <w:tab w:val="num" w:pos="4320"/>
+        </w:tabs>
+        <w:ind w:left="4320" w:hanging="360"/>
+      </w:pPr>
+      <w:rPr>
+        <w:rFonts w:ascii="Symbol" w:hAnsi="Symbol" w:hint="default"/>
+      </w:rPr>
+    </w:lvl>
+    <w:lvl w:ilvl="6" w:tplc="D5D6007A" w:tentative="1">
+      <w:start w:val="1"/>
+      <w:numFmt w:val="bullet"/>
+      <w:lvlText w:val=""/>
+      <w:lvlJc w:val="left"/>
+      <w:pPr>
+        <w:tabs>
+          <w:tab w:val="num" w:pos="5040"/>
+        </w:tabs>
+        <w:ind w:left="5040" w:hanging="360"/>
+      </w:pPr>
+      <w:rPr>
+        <w:rFonts w:ascii="Symbol" w:hAnsi="Symbol" w:hint="default"/>
+      </w:rPr>
+    </w:lvl>
+    <w:lvl w:ilvl="7" w:tplc="9CBEB688" w:tentative="1">
+      <w:start w:val="1"/>
+      <w:numFmt w:val="bullet"/>
+      <w:lvlText w:val=""/>
+      <w:lvlJc w:val="left"/>
+      <w:pPr>
+        <w:tabs>
+          <w:tab w:val="num" w:pos="5760"/>
+        </w:tabs>
+        <w:ind w:left="5760" w:hanging="360"/>
+      </w:pPr>
+      <w:rPr>
+        <w:rFonts w:ascii="Symbol" w:hAnsi="Symbol" w:hint="default"/>
+      </w:rPr>
+    </w:lvl>
+    <w:lvl w:ilvl="8" w:tplc="1302807E" w:tentative="1">
+      <w:start w:val="1"/>
+      <w:numFmt w:val="bullet"/>
+      <w:lvlText w:val=""/>
+      <w:lvlJc w:val="left"/>
+      <w:pPr>
+        <w:tabs>
+          <w:tab w:val="num" w:pos="6480"/>
+        </w:tabs>
+        <w:ind w:left="6480" w:hanging="360"/>
+      </w:pPr>
+      <w:rPr>
+        <w:rFonts w:ascii="Symbol" w:hAnsi="Symbol" w:hint="default"/>
+      </w:rPr>
+    </w:lvl>
+  </w:abstractNum>
+  <w:abstractNum w:abstractNumId="10" w15:restartNumberingAfterBreak="0">
     <w:nsid w:val="3DBD2CA0"/>
     <w:multiLevelType w:val="multilevel"/>
     <w:tmpl w:val="66ECE3EC"/>
@@ -4117,7 +4389,7 @@
       </w:pPr>
     </w:lvl>
   </w:abstractNum>
-  <w:abstractNum w:abstractNumId="10" w15:restartNumberingAfterBreak="0">
+  <w:abstractNum w:abstractNumId="11" w15:restartNumberingAfterBreak="0">
     <w:nsid w:val="3FDE7A5A"/>
     <w:multiLevelType w:val="multilevel"/>
     <w:tmpl w:val="51B4F432"/>
@@ -4230,7 +4502,7 @@
       </w:pPr>
     </w:lvl>
   </w:abstractNum>
-  <w:abstractNum w:abstractNumId="11" w15:restartNumberingAfterBreak="0">
+  <w:abstractNum w:abstractNumId="12" w15:restartNumberingAfterBreak="0">
     <w:nsid w:val="407452C0"/>
     <w:multiLevelType w:val="multilevel"/>
     <w:tmpl w:val="BCD005BA"/>
@@ -4343,7 +4615,7 @@
       </w:pPr>
     </w:lvl>
   </w:abstractNum>
-  <w:abstractNum w:abstractNumId="12" w15:restartNumberingAfterBreak="0">
+  <w:abstractNum w:abstractNumId="13" w15:restartNumberingAfterBreak="0">
     <w:nsid w:val="55DD4E96"/>
     <w:multiLevelType w:val="multilevel"/>
     <w:tmpl w:val="0C8A665C"/>
@@ -4456,7 +4728,7 @@
       </w:pPr>
     </w:lvl>
   </w:abstractNum>
-  <w:abstractNum w:abstractNumId="13" w15:restartNumberingAfterBreak="0">
+  <w:abstractNum w:abstractNumId="14" w15:restartNumberingAfterBreak="0">
     <w:nsid w:val="5EC201C7"/>
     <w:multiLevelType w:val="multilevel"/>
     <w:tmpl w:val="C2640694"/>
@@ -4569,7 +4841,7 @@
       </w:pPr>
     </w:lvl>
   </w:abstractNum>
-  <w:abstractNum w:abstractNumId="14" w15:restartNumberingAfterBreak="0">
+  <w:abstractNum w:abstractNumId="15" w15:restartNumberingAfterBreak="0">
     <w:nsid w:val="7BB65140"/>
     <w:multiLevelType w:val="multilevel"/>
     <w:tmpl w:val="77E4CD1C"/>
@@ -4682,7 +4954,7 @@
       </w:pPr>
     </w:lvl>
   </w:abstractNum>
-  <w:abstractNum w:abstractNumId="15" w15:restartNumberingAfterBreak="0">
+  <w:abstractNum w:abstractNumId="16" w15:restartNumberingAfterBreak="0">
     <w:nsid w:val="7EB53727"/>
     <w:multiLevelType w:val="multilevel"/>
     <w:tmpl w:val="1054ECFC"/>
@@ -4805,13 +5077,13 @@
     <w:abstractNumId w:val="6"/>
   </w:num>
   <w:num w:numId="4" w16cid:durableId="681474371">
+    <w:abstractNumId w:val="16"/>
+  </w:num>
+  <w:num w:numId="5" w16cid:durableId="722100891">
     <w:abstractNumId w:val="15"/>
   </w:num>
-  <w:num w:numId="5" w16cid:durableId="722100891">
+  <w:num w:numId="6" w16cid:durableId="1866748952">
     <w:abstractNumId w:val="14"/>
-  </w:num>
-  <w:num w:numId="6" w16cid:durableId="1866748952">
-    <w:abstractNumId w:val="13"/>
   </w:num>
   <w:num w:numId="7" w16cid:durableId="835994739">
     <w:abstractNumId w:val="1"/>
@@ -4823,25 +5095,28 @@
     <w:abstractNumId w:val="5"/>
   </w:num>
   <w:num w:numId="10" w16cid:durableId="708996294">
-    <w:abstractNumId w:val="10"/>
+    <w:abstractNumId w:val="11"/>
   </w:num>
   <w:num w:numId="11" w16cid:durableId="1140607600">
     <w:abstractNumId w:val="8"/>
   </w:num>
   <w:num w:numId="12" w16cid:durableId="1178084515">
-    <w:abstractNumId w:val="9"/>
+    <w:abstractNumId w:val="10"/>
   </w:num>
   <w:num w:numId="13" w16cid:durableId="1321151683">
     <w:abstractNumId w:val="4"/>
   </w:num>
   <w:num w:numId="14" w16cid:durableId="1363900214">
-    <w:abstractNumId w:val="12"/>
+    <w:abstractNumId w:val="13"/>
   </w:num>
   <w:num w:numId="15" w16cid:durableId="1627807364">
-    <w:abstractNumId w:val="11"/>
+    <w:abstractNumId w:val="12"/>
   </w:num>
   <w:num w:numId="16" w16cid:durableId="1919288331">
     <w:abstractNumId w:val="2"/>
+  </w:num>
+  <w:num w:numId="17" w16cid:durableId="21713178">
+    <w:abstractNumId w:val="9"/>
   </w:num>
 </w:numbering>
 </file>

</xml_diff>